<commit_message>
made pdf of report, started TRL calibration PCB
</commit_message>
<xml_diff>
--- a/labs/lab3/Lab 3 Report.docx
+++ b/labs/lab3/Lab 3 Report.docx
@@ -333,6 +333,9 @@
         </w:rPr>
       </w:pPr>
       <w:r>
+        <w:rPr>
+          <w:noProof/>
+        </w:rPr>
         <w:drawing>
           <wp:anchor distT="0" distB="0" distL="114300" distR="114300" simplePos="0" relativeHeight="251661312" behindDoc="0" locked="0" layoutInCell="1" allowOverlap="1" wp14:anchorId="15C25E6B" wp14:editId="59A20480">
             <wp:simplePos x="0" y="0"/>
@@ -459,14 +462,27 @@
                             <w:r>
                               <w:t xml:space="preserve">Figure </w:t>
                             </w:r>
-                            <w:fldSimple w:instr=" SEQ Figure \* ARABIC ">
-                              <w:r>
-                                <w:rPr>
-                                  <w:noProof/>
-                                </w:rPr>
-                                <w:t>1</w:t>
-                              </w:r>
-                            </w:fldSimple>
+                            <w:r>
+                              <w:fldChar w:fldCharType="begin"/>
+                            </w:r>
+                            <w:r>
+                              <w:instrText xml:space="preserve"> SEQ Figure \* ARABIC </w:instrText>
+                            </w:r>
+                            <w:r>
+                              <w:fldChar w:fldCharType="separate"/>
+                            </w:r>
+                            <w:r>
+                              <w:rPr>
+                                <w:noProof/>
+                              </w:rPr>
+                              <w:t>1</w:t>
+                            </w:r>
+                            <w:r>
+                              <w:rPr>
+                                <w:noProof/>
+                              </w:rPr>
+                              <w:fldChar w:fldCharType="end"/>
+                            </w:r>
                             <w:r>
                               <w:t>: DC Bias Schematic</w:t>
                             </w:r>
@@ -501,14 +517,27 @@
                       <w:r>
                         <w:t xml:space="preserve">Figure </w:t>
                       </w:r>
-                      <w:fldSimple w:instr=" SEQ Figure \* ARABIC ">
-                        <w:r>
-                          <w:rPr>
-                            <w:noProof/>
-                          </w:rPr>
-                          <w:t>1</w:t>
-                        </w:r>
-                      </w:fldSimple>
+                      <w:r>
+                        <w:fldChar w:fldCharType="begin"/>
+                      </w:r>
+                      <w:r>
+                        <w:instrText xml:space="preserve"> SEQ Figure \* ARABIC </w:instrText>
+                      </w:r>
+                      <w:r>
+                        <w:fldChar w:fldCharType="separate"/>
+                      </w:r>
+                      <w:r>
+                        <w:rPr>
+                          <w:noProof/>
+                        </w:rPr>
+                        <w:t>1</w:t>
+                      </w:r>
+                      <w:r>
+                        <w:rPr>
+                          <w:noProof/>
+                        </w:rPr>
+                        <w:fldChar w:fldCharType="end"/>
+                      </w:r>
                       <w:r>
                         <w:t>: DC Bias Schematic</w:t>
                       </w:r>
@@ -627,14 +656,27 @@
       <w:r>
         <w:t xml:space="preserve">Figure </w:t>
       </w:r>
-      <w:fldSimple w:instr=" SEQ Figure \* ARABIC ">
-        <w:r>
-          <w:rPr>
-            <w:noProof/>
-          </w:rPr>
-          <w:t>2</w:t>
-        </w:r>
-      </w:fldSimple>
+      <w:r>
+        <w:fldChar w:fldCharType="begin"/>
+      </w:r>
+      <w:r>
+        <w:instrText xml:space="preserve"> SEQ Figure \* ARABIC </w:instrText>
+      </w:r>
+      <w:r>
+        <w:fldChar w:fldCharType="separate"/>
+      </w:r>
+      <w:r>
+        <w:rPr>
+          <w:noProof/>
+        </w:rPr>
+        <w:t>2</w:t>
+      </w:r>
+      <w:r>
+        <w:rPr>
+          <w:noProof/>
+        </w:rPr>
+        <w:fldChar w:fldCharType="end"/>
+      </w:r>
       <w:r>
         <w:t>: Device Current Change</w:t>
       </w:r>
@@ -783,14 +825,27 @@
                             <w:r>
                               <w:t xml:space="preserve">Figure </w:t>
                             </w:r>
-                            <w:fldSimple w:instr=" SEQ Figure \* ARABIC ">
-                              <w:r>
-                                <w:rPr>
-                                  <w:noProof/>
-                                </w:rPr>
-                                <w:t>3</w:t>
-                              </w:r>
-                            </w:fldSimple>
+                            <w:r>
+                              <w:fldChar w:fldCharType="begin"/>
+                            </w:r>
+                            <w:r>
+                              <w:instrText xml:space="preserve"> SEQ Figure \* ARABIC </w:instrText>
+                            </w:r>
+                            <w:r>
+                              <w:fldChar w:fldCharType="separate"/>
+                            </w:r>
+                            <w:r>
+                              <w:rPr>
+                                <w:noProof/>
+                              </w:rPr>
+                              <w:t>3</w:t>
+                            </w:r>
+                            <w:r>
+                              <w:rPr>
+                                <w:noProof/>
+                              </w:rPr>
+                              <w:fldChar w:fldCharType="end"/>
+                            </w:r>
                             <w:r>
                               <w:t>: |S21| Comparison</w:t>
                             </w:r>
@@ -824,14 +879,27 @@
                       <w:r>
                         <w:t xml:space="preserve">Figure </w:t>
                       </w:r>
-                      <w:fldSimple w:instr=" SEQ Figure \* ARABIC ">
-                        <w:r>
-                          <w:rPr>
-                            <w:noProof/>
-                          </w:rPr>
-                          <w:t>3</w:t>
-                        </w:r>
-                      </w:fldSimple>
+                      <w:r>
+                        <w:fldChar w:fldCharType="begin"/>
+                      </w:r>
+                      <w:r>
+                        <w:instrText xml:space="preserve"> SEQ Figure \* ARABIC </w:instrText>
+                      </w:r>
+                      <w:r>
+                        <w:fldChar w:fldCharType="separate"/>
+                      </w:r>
+                      <w:r>
+                        <w:rPr>
+                          <w:noProof/>
+                        </w:rPr>
+                        <w:t>3</w:t>
+                      </w:r>
+                      <w:r>
+                        <w:rPr>
+                          <w:noProof/>
+                        </w:rPr>
+                        <w:fldChar w:fldCharType="end"/>
+                      </w:r>
                       <w:r>
                         <w:t>: |S21| Comparison</w:t>
                       </w:r>
@@ -1046,14 +1114,27 @@
       <w:r>
         <w:t xml:space="preserve">Figure </w:t>
       </w:r>
-      <w:fldSimple w:instr=" SEQ Figure \* ARABIC ">
-        <w:r>
-          <w:rPr>
-            <w:noProof/>
-          </w:rPr>
-          <w:t>4</w:t>
-        </w:r>
-      </w:fldSimple>
+      <w:r>
+        <w:fldChar w:fldCharType="begin"/>
+      </w:r>
+      <w:r>
+        <w:instrText xml:space="preserve"> SEQ Figure \* ARABIC </w:instrText>
+      </w:r>
+      <w:r>
+        <w:fldChar w:fldCharType="separate"/>
+      </w:r>
+      <w:r>
+        <w:rPr>
+          <w:noProof/>
+        </w:rPr>
+        <w:t>4</w:t>
+      </w:r>
+      <w:r>
+        <w:rPr>
+          <w:noProof/>
+        </w:rPr>
+        <w:fldChar w:fldCharType="end"/>
+      </w:r>
       <w:r>
         <w:t>: Gain, Noise, and Stability</w:t>
       </w:r>
@@ -1094,16 +1175,7 @@
             <w:rPr>
               <w:rFonts w:ascii="Cambria Math" w:hAnsi="Cambria Math"/>
             </w:rPr>
-            <m:t>Zload=6.884+j25.335</m:t>
-          </m:r>
-          <m:r>
-            <m:rPr>
-              <m:sty m:val="p"/>
-            </m:rPr>
-            <w:rPr>
-              <w:rFonts w:ascii="Cambria Math" w:hAnsi="Cambria Math"/>
-            </w:rPr>
-            <m:t xml:space="preserve"> </m:t>
+            <m:t xml:space="preserve">Zload=6.884+j25.335 </m:t>
           </m:r>
         </m:oMath>
       </m:oMathPara>
@@ -1145,6 +1217,9 @@
         <w:t xml:space="preserve"> Next, ideal transmission lines were used to check that there was indeed a match at the desired frequency. Initially the results were close, and using the tune feature in ADS, an almost perfect was achieved. The plot of S11 and S22 on a smith chart can be seen in Figure 5. </w:t>
       </w:r>
       <w:r>
+        <w:rPr>
+          <w:noProof/>
+        </w:rPr>
         <w:drawing>
           <wp:inline distT="0" distB="0" distL="0" distR="0" wp14:anchorId="6A0CD4A6" wp14:editId="0946E4A9">
             <wp:extent cx="5473700" cy="3225800"/>
@@ -1202,14 +1277,27 @@
       <w:r>
         <w:t xml:space="preserve">Figure </w:t>
       </w:r>
-      <w:fldSimple w:instr=" SEQ Figure \* ARABIC ">
-        <w:r>
-          <w:rPr>
-            <w:noProof/>
-          </w:rPr>
-          <w:t>5</w:t>
-        </w:r>
-      </w:fldSimple>
+      <w:r>
+        <w:fldChar w:fldCharType="begin"/>
+      </w:r>
+      <w:r>
+        <w:instrText xml:space="preserve"> SEQ Figure \* ARABIC </w:instrText>
+      </w:r>
+      <w:r>
+        <w:fldChar w:fldCharType="separate"/>
+      </w:r>
+      <w:r>
+        <w:rPr>
+          <w:noProof/>
+        </w:rPr>
+        <w:t>5</w:t>
+      </w:r>
+      <w:r>
+        <w:rPr>
+          <w:noProof/>
+        </w:rPr>
+        <w:fldChar w:fldCharType="end"/>
+      </w:r>
       <w:r>
         <w:t>: Input and Output Matched</w:t>
       </w:r>
@@ -1307,12 +1395,7 @@
         <w:t>too</w:t>
       </w:r>
       <w:r>
-        <w:t xml:space="preserve"> difficult. Instead, the line lengths were recorded and transferred to Eagle CAD, which was much easier to work with. Shown in figure 6 is the layout that was generated in </w:t>
-      </w:r>
-      <w:bookmarkStart w:id="0" w:name="_GoBack"/>
-      <w:bookmarkEnd w:id="0"/>
-      <w:r>
-        <w:t>Eagle.</w:t>
+        <w:t xml:space="preserve"> difficult. Instead, the line lengths were recorded and transferred to Eagle CAD, which was much easier to work with. Shown in figure 6 is the layout that was generated in Eagle.</w:t>
       </w:r>
     </w:p>
     <w:p>
@@ -1380,14 +1463,27 @@
       <w:r>
         <w:t xml:space="preserve">Figure </w:t>
       </w:r>
-      <w:fldSimple w:instr=" SEQ Figure \* ARABIC ">
-        <w:r>
-          <w:rPr>
-            <w:noProof/>
-          </w:rPr>
-          <w:t>6</w:t>
-        </w:r>
-      </w:fldSimple>
+      <w:r>
+        <w:fldChar w:fldCharType="begin"/>
+      </w:r>
+      <w:r>
+        <w:instrText xml:space="preserve"> SEQ Figure \* ARABIC </w:instrText>
+      </w:r>
+      <w:r>
+        <w:fldChar w:fldCharType="separate"/>
+      </w:r>
+      <w:r>
+        <w:rPr>
+          <w:noProof/>
+        </w:rPr>
+        <w:t>6</w:t>
+      </w:r>
+      <w:r>
+        <w:rPr>
+          <w:noProof/>
+        </w:rPr>
+        <w:fldChar w:fldCharType="end"/>
+      </w:r>
       <w:r>
         <w:t>: Eagle CAD LNA Layout</w:t>
       </w:r>
@@ -1512,12 +1608,12 @@
     </w:p>
     <w:p>
       <w:r>
-        <w:t>SAV_541_S2_2V_80mA.s2p</w:t>
-      </w:r>
-    </w:p>
-    <w:p>
-      <w:r>
-        <w:t>SAV_541_S2_3V_6</w:t>
+        <w:t>SAV_541_S2_2</w:t>
+      </w:r>
+      <w:bookmarkStart w:id="0" w:name="_GoBack"/>
+      <w:bookmarkEnd w:id="0"/>
+      <w:r>
+        <w:t>V_6</w:t>
       </w:r>
       <w:r>
         <w:t>0mA.s2p</w:t>

</xml_diff>